<commit_message>
Fix CoverLetter & README
</commit_message>
<xml_diff>
--- a/СoverLetter.docx
+++ b/СoverLetter.docx
@@ -508,8 +508,17 @@
         <w:rPr>
           <w:lang w:val="uk-UA"/>
         </w:rPr>
-        <w:t>Проект веб-сервера знаходиться за адресою https://github.com/Eduard-Konovka/feb101-course-task-api</w:t>
-      </w:r>
+        <w:t xml:space="preserve">Проект веб-сервера знаходиться за адресою </w:t>
+      </w:r>
+      <w:hyperlink r:id="rId6" w:history="1">
+        <w:r>
+          <w:rPr>
+            <w:rStyle w:val="a4"/>
+            <w:lang w:val="uk-UA"/>
+          </w:rPr>
+          <w:t>github.com/Eduard-Konovka/feb101-course-task-api</w:t>
+        </w:r>
+      </w:hyperlink>
     </w:p>
     <w:p>
       <w:pPr>
@@ -535,7 +544,22 @@
         <w:rPr>
           <w:lang w:val="uk-UA"/>
         </w:rPr>
-        <w:t xml:space="preserve">-сервер за адресою https://feb101-course-task-api-eduard-konovka.onrender.com, відповідно, як базовий URL для доступу до API використовується змінна оточення REACT_APP_URL, яка відповідає цій адресі. </w:t>
+        <w:t xml:space="preserve">-сервер за адресою </w:t>
+      </w:r>
+      <w:hyperlink r:id="rId7" w:history="1">
+        <w:r>
+          <w:rPr>
+            <w:rStyle w:val="a4"/>
+            <w:lang w:val="uk-UA"/>
+          </w:rPr>
+          <w:t>feb101-course-task-api-eduard-konovka.onrender.com</w:t>
+        </w:r>
+      </w:hyperlink>
+      <w:r>
+        <w:rPr>
+          <w:lang w:val="uk-UA"/>
+        </w:rPr>
+        <w:t xml:space="preserve">, відповідно, як базовий URL для доступу до API використовується змінна оточення REACT_APP_URL, яка відповідає цій адресі. </w:t>
       </w:r>
     </w:p>
     <w:p>
@@ -576,22 +600,27 @@
         </w:rPr>
         <w:t xml:space="preserve"> </w:t>
       </w:r>
-      <w:proofErr w:type="spellStart"/>
-      <w:r>
-        <w:rPr>
-          <w:lang w:val="uk-UA"/>
-        </w:rPr>
-        <w:t>Render</w:t>
-      </w:r>
-      <w:proofErr w:type="spellEnd"/>
-      <w:r>
-        <w:rPr>
-          <w:lang w:val="uk-UA"/>
-        </w:rPr>
-        <w:t xml:space="preserve"> (render.com), </w:t>
-      </w:r>
-      <w:r>
-        <w:rPr>
+      <w:hyperlink r:id="rId8" w:history="1">
+        <w:proofErr w:type="spellStart"/>
+        <w:r>
+          <w:rPr>
+            <w:rStyle w:val="a4"/>
+            <w:lang w:val="uk-UA"/>
+          </w:rPr>
+          <w:t>Render</w:t>
+        </w:r>
+        <w:proofErr w:type="spellEnd"/>
+      </w:hyperlink>
+      <w:r>
+        <w:rPr>
+          <w:lang w:val="uk-UA"/>
+        </w:rPr>
+        <w:t xml:space="preserve">, </w:t>
+      </w:r>
+      <w:r>
+        <w:rPr>
+          <w:b/>
+          <w:bCs/>
           <w:i/>
           <w:iCs/>
           <w:lang w:val="uk-UA"/>
@@ -602,8 +631,21 @@
         <w:rPr>
           <w:lang w:val="uk-UA"/>
         </w:rPr>
-        <w:t xml:space="preserve"> завантаження списку книг виконується з затримкою, будь ласка </w:t>
-      </w:r>
+        <w:t xml:space="preserve"> завантаження списку книг виконується з затримкою, будь ласка</w:t>
+      </w:r>
+      <w:r>
+        <w:rPr>
+          <w:lang w:val="uk-UA"/>
+        </w:rPr>
+        <w:t>,</w:t>
+      </w:r>
+    </w:p>
+    <w:p>
+      <w:pPr>
+        <w:rPr>
+          <w:lang w:val="uk-UA"/>
+        </w:rPr>
+      </w:pPr>
       <w:r>
         <w:rPr>
           <w:b/>
@@ -770,14 +812,7 @@
         <w:rPr>
           <w:lang w:val="uk-UA"/>
         </w:rPr>
-        <w:t xml:space="preserve">. Зазвичай у стандартних інтернет-магазинах налаштовують ще й поштовий клієнт, який автоматично надсилає власнику магазину замовлення на електронну </w:t>
-      </w:r>
-      <w:r>
-        <w:rPr>
-          <w:lang w:val="uk-UA"/>
-        </w:rPr>
-        <w:lastRenderedPageBreak/>
-        <w:t>пошту. Таке мені теж доводилося реалізовувати, проте це виходить за межі курсового проекту, тому я це поки що опустив.</w:t>
+        <w:t>. Зазвичай у стандартних інтернет-магазинах налаштовують ще й поштовий клієнт, який автоматично надсилає власнику магазину замовлення на електронну пошту. Таке мені теж доводилося реалізовувати, проте це виходить за межі курсового проекту, тому я це поки що опустив.</w:t>
       </w:r>
     </w:p>
     <w:sectPr>
@@ -1578,6 +1613,29 @@
       <w:contextualSpacing/>
     </w:pPr>
   </w:style>
+  <w:style w:type="character" w:styleId="a4">
+    <w:name w:val="Hyperlink"/>
+    <w:basedOn w:val="a0"/>
+    <w:uiPriority w:val="99"/>
+    <w:unhideWhenUsed/>
+    <w:rsid w:val="00B76FB7"/>
+    <w:rPr>
+      <w:color w:val="0563C1" w:themeColor="hyperlink"/>
+      <w:u w:val="single"/>
+    </w:rPr>
+  </w:style>
+  <w:style w:type="character" w:styleId="a5">
+    <w:name w:val="Unresolved Mention"/>
+    <w:basedOn w:val="a0"/>
+    <w:uiPriority w:val="99"/>
+    <w:semiHidden/>
+    <w:unhideWhenUsed/>
+    <w:rsid w:val="00B76FB7"/>
+    <w:rPr>
+      <w:color w:val="605E5C"/>
+      <w:shd w:val="clear" w:color="auto" w:fill="E1DFDD"/>
+    </w:rPr>
+  </w:style>
 </w:styles>
 </file>
 
@@ -1874,4 +1932,16 @@
     </a:ext>
   </a:extLst>
 </a:theme>
+</file>
+
+<file path=customXml/item1.xml><?xml version="1.0" encoding="utf-8"?>
+<b:Sources xmlns:b="http://schemas.openxmlformats.org/officeDocument/2006/bibliography" xmlns="http://schemas.openxmlformats.org/officeDocument/2006/bibliography" SelectedStyle="\APASixthEditionOfficeOnline.xsl" StyleName="APA" Version="6"/>
+</file>
+
+<file path=customXml/itemProps1.xml><?xml version="1.0" encoding="utf-8"?>
+<ds:datastoreItem xmlns:ds="http://schemas.openxmlformats.org/officeDocument/2006/customXml" ds:itemID="{C15B92AD-8D17-4E52-B1DA-DD2265EBE33F}">
+  <ds:schemaRefs>
+    <ds:schemaRef ds:uri="http://schemas.openxmlformats.org/officeDocument/2006/bibliography"/>
+  </ds:schemaRefs>
+</ds:datastoreItem>
 </file>
</xml_diff>